<commit_message>
Letzte Korrekturen. Abnahme Zip geschnürrt.
</commit_message>
<xml_diff>
--- a/Praktikum 2/RequirementsBeckmann_Dlugi_Mang_Stark.docx
+++ b/Praktikum 2/RequirementsBeckmann_Dlugi_Mang_Stark.docx
@@ -103,14 +103,27 @@
       <w:r>
         <w:t xml:space="preserve">Abbildung </w:t>
       </w:r>
-      <w:fldSimple w:instr=" SEQ Abbildung \* ARABIC ">
-        <w:r>
-          <w:rPr>
-            <w:noProof/>
-          </w:rPr>
-          <w:t>1</w:t>
-        </w:r>
-      </w:fldSimple>
+      <w:r>
+        <w:fldChar w:fldCharType="begin"/>
+      </w:r>
+      <w:r>
+        <w:instrText xml:space="preserve"> SEQ Abbildung \* ARABIC </w:instrText>
+      </w:r>
+      <w:r>
+        <w:fldChar w:fldCharType="separate"/>
+      </w:r>
+      <w:r>
+        <w:rPr>
+          <w:noProof/>
+        </w:rPr>
+        <w:t>1</w:t>
+      </w:r>
+      <w:r>
+        <w:rPr>
+          <w:noProof/>
+        </w:rPr>
+        <w:fldChar w:fldCharType="end"/>
+      </w:r>
       <w:r>
         <w:t xml:space="preserve"> Ein Beispiel eines autonomen Staubsauger</w:t>
       </w:r>
@@ -136,23 +149,11 @@
       <w:pPr>
         <w:pStyle w:val="Gitternetztabelle31"/>
       </w:pPr>
-      <w:bookmarkStart w:id="0" w:name="_Toc498523182"/>
+      <w:bookmarkStart w:id="0" w:name="_Toc499155315"/>
       <w:r>
         <w:t>Inhalt</w:t>
       </w:r>
       <w:bookmarkEnd w:id="0"/>
-    </w:p>
-    <w:p>
-      <w:pPr>
-        <w:pStyle w:val="Verzeichnis1"/>
-        <w:tabs>
-          <w:tab w:val="left" w:pos="362"/>
-          <w:tab w:val="right" w:leader="dot" w:pos="9062"/>
-        </w:tabs>
-      </w:pPr>
-      <w:r>
-        <w:t xml:space="preserve">  </w:t>
-      </w:r>
     </w:p>
     <w:sdt>
       <w:sdtPr>
@@ -190,7 +191,7 @@
           <w:r>
             <w:fldChar w:fldCharType="separate"/>
           </w:r>
-          <w:hyperlink w:anchor="_Toc498523182" w:history="1">
+          <w:hyperlink w:anchor="_Toc499155315" w:history="1">
             <w:r>
               <w:rPr>
                 <w:rStyle w:val="Hyperlink"/>
@@ -217,7 +218,7 @@
                 <w:noProof/>
                 <w:webHidden/>
               </w:rPr>
-              <w:instrText xml:space="preserve"> PAGEREF _Toc498523182 \h </w:instrText>
+              <w:instrText xml:space="preserve"> PAGEREF _Toc499155315 \h </w:instrText>
             </w:r>
             <w:r>
               <w:rPr>
@@ -260,7 +261,7 @@
               <w:lang w:eastAsia="de-DE"/>
             </w:rPr>
           </w:pPr>
-          <w:hyperlink w:anchor="_Toc498523183" w:history="1">
+          <w:hyperlink w:anchor="_Toc499155316" w:history="1">
             <w:r>
               <w:rPr>
                 <w:rStyle w:val="Hyperlink"/>
@@ -287,7 +288,7 @@
                 <w:noProof/>
                 <w:webHidden/>
               </w:rPr>
-              <w:instrText xml:space="preserve"> PAGEREF _Toc498523183 \h </w:instrText>
+              <w:instrText xml:space="preserve"> PAGEREF _Toc499155316 \h </w:instrText>
             </w:r>
             <w:r>
               <w:rPr>
@@ -330,7 +331,7 @@
               <w:lang w:eastAsia="de-DE"/>
             </w:rPr>
           </w:pPr>
-          <w:hyperlink w:anchor="_Toc498523184" w:history="1">
+          <w:hyperlink w:anchor="_Toc499155317" w:history="1">
             <w:r>
               <w:rPr>
                 <w:rStyle w:val="Hyperlink"/>
@@ -357,7 +358,7 @@
                 <w:noProof/>
                 <w:webHidden/>
               </w:rPr>
-              <w:instrText xml:space="preserve"> PAGEREF _Toc498523184 \h </w:instrText>
+              <w:instrText xml:space="preserve"> PAGEREF _Toc499155317 \h </w:instrText>
             </w:r>
             <w:r>
               <w:rPr>
@@ -400,7 +401,7 @@
               <w:lang w:eastAsia="de-DE"/>
             </w:rPr>
           </w:pPr>
-          <w:hyperlink w:anchor="_Toc498523185" w:history="1">
+          <w:hyperlink w:anchor="_Toc499155318" w:history="1">
             <w:r>
               <w:rPr>
                 <w:rStyle w:val="Hyperlink"/>
@@ -427,7 +428,7 @@
                 <w:noProof/>
                 <w:webHidden/>
               </w:rPr>
-              <w:instrText xml:space="preserve"> PAGEREF _Toc498523185 \h </w:instrText>
+              <w:instrText xml:space="preserve"> PAGEREF _Toc499155318 \h </w:instrText>
             </w:r>
             <w:r>
               <w:rPr>
@@ -470,7 +471,7 @@
               <w:lang w:eastAsia="de-DE"/>
             </w:rPr>
           </w:pPr>
-          <w:hyperlink w:anchor="_Toc498523186" w:history="1">
+          <w:hyperlink w:anchor="_Toc499155319" w:history="1">
             <w:r>
               <w:rPr>
                 <w:rStyle w:val="Hyperlink"/>
@@ -497,7 +498,7 @@
                 <w:noProof/>
                 <w:webHidden/>
               </w:rPr>
-              <w:instrText xml:space="preserve"> PAGEREF _Toc498523186 \h </w:instrText>
+              <w:instrText xml:space="preserve"> PAGEREF _Toc499155319 \h </w:instrText>
             </w:r>
             <w:r>
               <w:rPr>
@@ -540,7 +541,7 @@
               <w:lang w:eastAsia="de-DE"/>
             </w:rPr>
           </w:pPr>
-          <w:hyperlink w:anchor="_Toc498523187" w:history="1">
+          <w:hyperlink w:anchor="_Toc499155320" w:history="1">
             <w:r>
               <w:rPr>
                 <w:rStyle w:val="Hyperlink"/>
@@ -567,7 +568,7 @@
                 <w:noProof/>
                 <w:webHidden/>
               </w:rPr>
-              <w:instrText xml:space="preserve"> PAGEREF _Toc498523187 \h </w:instrText>
+              <w:instrText xml:space="preserve"> PAGEREF _Toc499155320 \h </w:instrText>
             </w:r>
             <w:r>
               <w:rPr>
@@ -610,7 +611,7 @@
               <w:lang w:eastAsia="de-DE"/>
             </w:rPr>
           </w:pPr>
-          <w:hyperlink w:anchor="_Toc498523188" w:history="1">
+          <w:hyperlink w:anchor="_Toc499155321" w:history="1">
             <w:r>
               <w:rPr>
                 <w:rStyle w:val="Hyperlink"/>
@@ -637,7 +638,7 @@
                 <w:noProof/>
                 <w:webHidden/>
               </w:rPr>
-              <w:instrText xml:space="preserve"> PAGEREF _Toc498523188 \h </w:instrText>
+              <w:instrText xml:space="preserve"> PAGEREF _Toc499155321 \h </w:instrText>
             </w:r>
             <w:r>
               <w:rPr>
@@ -680,15 +681,7 @@
               <w:lang w:eastAsia="de-DE"/>
             </w:rPr>
           </w:pPr>
-          <w:hyperlink w:anchor="_Toc498523189" w:history="1">
-            <w:r>
-              <w:rPr>
-                <w:rStyle w:val="Hyperlink"/>
-                <w:noProof/>
-                <w:lang w:val="en-GB"/>
-              </w:rPr>
-              <w:t>Stakeholder</w:t>
-            </w:r>
+          <w:hyperlink w:anchor="_Toc499155322" w:history="1">
             <w:r>
               <w:rPr>
                 <w:noProof/>
@@ -708,7 +701,7 @@
                 <w:noProof/>
                 <w:webHidden/>
               </w:rPr>
-              <w:instrText xml:space="preserve"> PAGEREF _Toc498523189 \h </w:instrText>
+              <w:instrText xml:space="preserve"> PAGEREF _Toc499155322 \h </w:instrText>
             </w:r>
             <w:r>
               <w:rPr>
@@ -751,14 +744,14 @@
               <w:lang w:eastAsia="de-DE"/>
             </w:rPr>
           </w:pPr>
-          <w:hyperlink w:anchor="_Toc498523190" w:history="1">
+          <w:hyperlink w:anchor="_Toc499155323" w:history="1">
             <w:r>
               <w:rPr>
                 <w:rStyle w:val="Hyperlink"/>
                 <w:noProof/>
                 <w:lang w:val="en-GB"/>
               </w:rPr>
-              <w:t>Use Case</w:t>
+              <w:t>Stakeholder</w:t>
             </w:r>
             <w:r>
               <w:rPr>
@@ -779,7 +772,7 @@
                 <w:noProof/>
                 <w:webHidden/>
               </w:rPr>
-              <w:instrText xml:space="preserve"> PAGEREF _Toc498523190 \h </w:instrText>
+              <w:instrText xml:space="preserve"> PAGEREF _Toc499155323 \h </w:instrText>
             </w:r>
             <w:r>
               <w:rPr>
@@ -822,21 +815,14 @@
               <w:lang w:eastAsia="de-DE"/>
             </w:rPr>
           </w:pPr>
-          <w:hyperlink w:anchor="_Toc498523191" w:history="1">
+          <w:hyperlink w:anchor="_Toc499155324" w:history="1">
             <w:r>
               <w:rPr>
                 <w:rStyle w:val="Hyperlink"/>
                 <w:noProof/>
                 <w:lang w:val="en-GB"/>
               </w:rPr>
-              <w:t>Requirements</w:t>
-            </w:r>
-            <w:r>
-              <w:rPr>
-                <w:rStyle w:val="Hyperlink"/>
-                <w:noProof/>
-              </w:rPr>
-              <w:t xml:space="preserve"> Liste</w:t>
+              <w:t>Use Case</w:t>
             </w:r>
             <w:r>
               <w:rPr>
@@ -857,7 +843,7 @@
                 <w:noProof/>
                 <w:webHidden/>
               </w:rPr>
-              <w:instrText xml:space="preserve"> PAGEREF _Toc498523191 \h </w:instrText>
+              <w:instrText xml:space="preserve"> PAGEREF _Toc499155324 \h </w:instrText>
             </w:r>
             <w:r>
               <w:rPr>
@@ -877,7 +863,7 @@
                 <w:noProof/>
                 <w:webHidden/>
               </w:rPr>
-              <w:t>6</w:t>
+              <w:t>4</w:t>
             </w:r>
             <w:r>
               <w:rPr>
@@ -900,13 +886,21 @@
               <w:lang w:eastAsia="de-DE"/>
             </w:rPr>
           </w:pPr>
-          <w:hyperlink w:anchor="_Toc498523192" w:history="1">
+          <w:hyperlink w:anchor="_Toc499155325" w:history="1">
             <w:r>
               <w:rPr>
                 <w:rStyle w:val="Hyperlink"/>
                 <w:noProof/>
-              </w:rPr>
-              <w:t>Abnahmetests</w:t>
+                <w:lang w:val="en-GB"/>
+              </w:rPr>
+              <w:t>Requirements</w:t>
+            </w:r>
+            <w:r>
+              <w:rPr>
+                <w:rStyle w:val="Hyperlink"/>
+                <w:noProof/>
+              </w:rPr>
+              <w:t xml:space="preserve"> Liste</w:t>
             </w:r>
             <w:r>
               <w:rPr>
@@ -927,7 +921,7 @@
                 <w:noProof/>
                 <w:webHidden/>
               </w:rPr>
-              <w:instrText xml:space="preserve"> PAGEREF _Toc498523192 \h </w:instrText>
+              <w:instrText xml:space="preserve"> PAGEREF _Toc499155325 \h </w:instrText>
             </w:r>
             <w:r>
               <w:rPr>
@@ -947,7 +941,7 @@
                 <w:noProof/>
                 <w:webHidden/>
               </w:rPr>
-              <w:t>7</w:t>
+              <w:t>6</w:t>
             </w:r>
             <w:r>
               <w:rPr>
@@ -970,12 +964,13 @@
               <w:lang w:eastAsia="de-DE"/>
             </w:rPr>
           </w:pPr>
-          <w:hyperlink w:anchor="_Toc498523193" w:history="1">
-            <w:r>
-              <w:rPr>
+          <w:hyperlink w:anchor="_Toc499155326" w:history="1">
+            <w:r>
+              <w:rPr>
+                <w:rStyle w:val="Hyperlink"/>
                 <w:noProof/>
               </w:rPr>
-              <w:t>Glossar</w:t>
+              <w:t>Abnahmetests</w:t>
             </w:r>
             <w:r>
               <w:rPr>
@@ -996,7 +991,7 @@
                 <w:noProof/>
                 <w:webHidden/>
               </w:rPr>
-              <w:instrText xml:space="preserve"> PAGEREF _Toc498523193 \h </w:instrText>
+              <w:instrText xml:space="preserve"> PAGEREF _Toc499155326 \h </w:instrText>
             </w:r>
             <w:r>
               <w:rPr>
@@ -1016,7 +1011,86 @@
                 <w:noProof/>
                 <w:webHidden/>
               </w:rPr>
-              <w:t>9</w:t>
+              <w:t>7</w:t>
+            </w:r>
+            <w:r>
+              <w:rPr>
+                <w:noProof/>
+                <w:webHidden/>
+              </w:rPr>
+              <w:fldChar w:fldCharType="end"/>
+            </w:r>
+          </w:hyperlink>
+        </w:p>
+        <w:p>
+          <w:pPr>
+            <w:pStyle w:val="Verzeichnis1"/>
+            <w:tabs>
+              <w:tab w:val="right" w:leader="dot" w:pos="9062"/>
+            </w:tabs>
+            <w:rPr>
+              <w:rFonts w:asciiTheme="minorHAnsi" w:eastAsiaTheme="minorEastAsia" w:hAnsiTheme="minorHAnsi" w:cstheme="minorBidi"/>
+              <w:noProof/>
+              <w:lang w:eastAsia="de-DE"/>
+            </w:rPr>
+          </w:pPr>
+          <w:hyperlink w:anchor="_Toc499155327" w:history="1">
+            <w:r>
+              <w:rPr>
+                <w:rStyle w:val="Hyperlink"/>
+                <w:noProof/>
+              </w:rPr>
+              <w:t>Gloss</w:t>
+            </w:r>
+            <w:bookmarkStart w:id="1" w:name="_GoBack"/>
+            <w:bookmarkEnd w:id="1"/>
+            <w:r>
+              <w:rPr>
+                <w:rStyle w:val="Hyperlink"/>
+                <w:noProof/>
+              </w:rPr>
+              <w:t>ar</w:t>
+            </w:r>
+            <w:r>
+              <w:rPr>
+                <w:noProof/>
+                <w:webHidden/>
+              </w:rPr>
+              <w:tab/>
+            </w:r>
+            <w:r>
+              <w:rPr>
+                <w:noProof/>
+                <w:webHidden/>
+              </w:rPr>
+              <w:fldChar w:fldCharType="begin"/>
+            </w:r>
+            <w:r>
+              <w:rPr>
+                <w:noProof/>
+                <w:webHidden/>
+              </w:rPr>
+              <w:instrText xml:space="preserve"> PAGEREF _Toc499155327 \h </w:instrText>
+            </w:r>
+            <w:r>
+              <w:rPr>
+                <w:noProof/>
+                <w:webHidden/>
+              </w:rPr>
+            </w:r>
+            <w:r>
+              <w:rPr>
+                <w:noProof/>
+                <w:webHidden/>
+              </w:rPr>
+              <w:fldChar w:fldCharType="separate"/>
+            </w:r>
+            <w:r>
+              <w:rPr>
+                <w:noProof/>
+                <w:webHidden/>
+              </w:rPr>
+              <w:t>8</w:t>
             </w:r>
             <w:r>
               <w:rPr>
@@ -1040,6 +1114,18 @@
     </w:sdt>
     <w:p>
       <w:pPr>
+        <w:pStyle w:val="Verzeichnis1"/>
+        <w:tabs>
+          <w:tab w:val="left" w:pos="362"/>
+          <w:tab w:val="right" w:leader="dot" w:pos="9062"/>
+        </w:tabs>
+      </w:pPr>
+      <w:r>
+        <w:t xml:space="preserve">  </w:t>
+      </w:r>
+    </w:p>
+    <w:p>
+      <w:pPr>
         <w:rPr>
           <w:b/>
           <w:bCs/>
@@ -1047,8 +1133,6 @@
           <w:szCs w:val="24"/>
         </w:rPr>
       </w:pPr>
-      <w:bookmarkStart w:id="1" w:name="_GoBack"/>
-      <w:bookmarkEnd w:id="1"/>
     </w:p>
     <w:p>
       <w:pPr>
@@ -1059,7 +1143,7 @@
         </w:numPr>
       </w:pPr>
       <w:bookmarkStart w:id="2" w:name="__RefHeading___Toc308008028"/>
-      <w:bookmarkStart w:id="3" w:name="_Toc498523183"/>
+      <w:bookmarkStart w:id="3" w:name="_Toc499155316"/>
       <w:bookmarkEnd w:id="2"/>
       <w:r>
         <w:lastRenderedPageBreak/>
@@ -1076,7 +1160,7 @@
         </w:numPr>
       </w:pPr>
       <w:bookmarkStart w:id="4" w:name="__RefHeading___Toc308008029"/>
-      <w:bookmarkStart w:id="5" w:name="_Toc498523184"/>
+      <w:bookmarkStart w:id="5" w:name="_Toc499155317"/>
       <w:bookmarkEnd w:id="4"/>
       <w:r>
         <w:t>Autorenliste</w:t>
@@ -1325,7 +1409,7 @@
         </w:numPr>
       </w:pPr>
       <w:bookmarkStart w:id="6" w:name="__RefHeading___Toc308008030"/>
-      <w:bookmarkStart w:id="7" w:name="_Toc498523185"/>
+      <w:bookmarkStart w:id="7" w:name="_Toc499155318"/>
       <w:bookmarkEnd w:id="6"/>
       <w:r>
         <w:t>Versionen</w:t>
@@ -2880,11 +2964,15 @@
             <w:tcBorders>
               <w:top w:val="single" w:sz="4" w:space="0" w:color="auto"/>
               <w:left w:val="single" w:sz="4" w:space="0" w:color="000000" w:themeColor="text1"/>
-              <w:bottom w:val="single" w:sz="4" w:space="0" w:color="000000" w:themeColor="text1"/>
-            </w:tcBorders>
-            <w:shd w:val="clear" w:color="auto" w:fill="auto"/>
-          </w:tcPr>
-          <w:p/>
+              <w:bottom w:val="single" w:sz="4" w:space="0" w:color="auto"/>
+            </w:tcBorders>
+            <w:shd w:val="clear" w:color="auto" w:fill="auto"/>
+          </w:tcPr>
+          <w:p>
+            <w:r>
+              <w:t>1.3</w:t>
+            </w:r>
+          </w:p>
         </w:tc>
         <w:tc>
           <w:tcPr>
@@ -2892,11 +2980,15 @@
             <w:tcBorders>
               <w:top w:val="single" w:sz="4" w:space="0" w:color="auto"/>
               <w:left w:val="single" w:sz="4" w:space="0" w:color="000000" w:themeColor="text1"/>
-              <w:bottom w:val="single" w:sz="4" w:space="0" w:color="000000" w:themeColor="text1"/>
-            </w:tcBorders>
-            <w:shd w:val="clear" w:color="auto" w:fill="auto"/>
-          </w:tcPr>
-          <w:p/>
+              <w:bottom w:val="single" w:sz="4" w:space="0" w:color="auto"/>
+            </w:tcBorders>
+            <w:shd w:val="clear" w:color="auto" w:fill="auto"/>
+          </w:tcPr>
+          <w:p>
+            <w:r>
+              <w:t>2017-11-22</w:t>
+            </w:r>
+          </w:p>
         </w:tc>
         <w:tc>
           <w:tcPr>
@@ -2904,11 +2996,15 @@
             <w:tcBorders>
               <w:top w:val="single" w:sz="4" w:space="0" w:color="auto"/>
               <w:left w:val="single" w:sz="4" w:space="0" w:color="000000" w:themeColor="text1"/>
-              <w:bottom w:val="single" w:sz="4" w:space="0" w:color="000000" w:themeColor="text1"/>
-            </w:tcBorders>
-            <w:shd w:val="clear" w:color="auto" w:fill="auto"/>
-          </w:tcPr>
-          <w:p/>
+              <w:bottom w:val="single" w:sz="4" w:space="0" w:color="auto"/>
+            </w:tcBorders>
+            <w:shd w:val="clear" w:color="auto" w:fill="auto"/>
+          </w:tcPr>
+          <w:p>
+            <w:r>
+              <w:t>MAX</w:t>
+            </w:r>
+          </w:p>
         </w:tc>
         <w:tc>
           <w:tcPr>
@@ -2916,7 +3012,7 @@
             <w:tcBorders>
               <w:top w:val="single" w:sz="4" w:space="0" w:color="auto"/>
               <w:left w:val="single" w:sz="4" w:space="0" w:color="000000" w:themeColor="text1"/>
-              <w:bottom w:val="single" w:sz="4" w:space="0" w:color="000000" w:themeColor="text1"/>
+              <w:bottom w:val="single" w:sz="4" w:space="0" w:color="auto"/>
               <w:right w:val="single" w:sz="4" w:space="0" w:color="000000" w:themeColor="text1"/>
             </w:tcBorders>
             <w:shd w:val="clear" w:color="auto" w:fill="auto"/>
@@ -2927,6 +3023,87 @@
                 <w:color w:val="000000" w:themeColor="text1"/>
               </w:rPr>
             </w:pPr>
+            <w:r>
+              <w:rPr>
+                <w:color w:val="000000" w:themeColor="text1"/>
+              </w:rPr>
+              <w:t>Korrekturen (siehe Mängelliste)</w:t>
+            </w:r>
+          </w:p>
+        </w:tc>
+      </w:tr>
+      <w:tr>
+        <w:tc>
+          <w:tcPr>
+            <w:tcW w:w="1005" w:type="dxa"/>
+            <w:tcBorders>
+              <w:top w:val="single" w:sz="4" w:space="0" w:color="auto"/>
+              <w:left w:val="single" w:sz="4" w:space="0" w:color="000000" w:themeColor="text1"/>
+              <w:bottom w:val="single" w:sz="4" w:space="0" w:color="000000" w:themeColor="text1"/>
+            </w:tcBorders>
+            <w:shd w:val="clear" w:color="auto" w:fill="auto"/>
+          </w:tcPr>
+          <w:p>
+            <w:r>
+              <w:t>1.4</w:t>
+            </w:r>
+          </w:p>
+        </w:tc>
+        <w:tc>
+          <w:tcPr>
+            <w:tcW w:w="1245" w:type="dxa"/>
+            <w:tcBorders>
+              <w:top w:val="single" w:sz="4" w:space="0" w:color="auto"/>
+              <w:left w:val="single" w:sz="4" w:space="0" w:color="000000" w:themeColor="text1"/>
+              <w:bottom w:val="single" w:sz="4" w:space="0" w:color="000000" w:themeColor="text1"/>
+            </w:tcBorders>
+            <w:shd w:val="clear" w:color="auto" w:fill="auto"/>
+          </w:tcPr>
+          <w:p>
+            <w:r>
+              <w:t>2017-11-22</w:t>
+            </w:r>
+          </w:p>
+        </w:tc>
+        <w:tc>
+          <w:tcPr>
+            <w:tcW w:w="2100" w:type="dxa"/>
+            <w:tcBorders>
+              <w:top w:val="single" w:sz="4" w:space="0" w:color="auto"/>
+              <w:left w:val="single" w:sz="4" w:space="0" w:color="000000" w:themeColor="text1"/>
+              <w:bottom w:val="single" w:sz="4" w:space="0" w:color="000000" w:themeColor="text1"/>
+            </w:tcBorders>
+            <w:shd w:val="clear" w:color="auto" w:fill="auto"/>
+          </w:tcPr>
+          <w:p>
+            <w:r>
+              <w:t>MAX</w:t>
+            </w:r>
+          </w:p>
+        </w:tc>
+        <w:tc>
+          <w:tcPr>
+            <w:tcW w:w="5070" w:type="dxa"/>
+            <w:tcBorders>
+              <w:top w:val="single" w:sz="4" w:space="0" w:color="auto"/>
+              <w:left w:val="single" w:sz="4" w:space="0" w:color="000000" w:themeColor="text1"/>
+              <w:bottom w:val="single" w:sz="4" w:space="0" w:color="000000" w:themeColor="text1"/>
+              <w:right w:val="single" w:sz="4" w:space="0" w:color="000000" w:themeColor="text1"/>
+            </w:tcBorders>
+            <w:shd w:val="clear" w:color="auto" w:fill="auto"/>
+          </w:tcPr>
+          <w:p>
+            <w:pPr>
+              <w:rPr>
+                <w:color w:val="000000" w:themeColor="text1"/>
+              </w:rPr>
+            </w:pPr>
+            <w:r>
+              <w:rPr>
+                <w:color w:val="000000" w:themeColor="text1"/>
+              </w:rPr>
+              <w:t>Format angepasst</w:t>
+            </w:r>
           </w:p>
         </w:tc>
       </w:tr>
@@ -2938,16 +3115,6 @@
     </w:p>
     <w:p>
       <w:pPr>
-        <w:suppressAutoHyphens w:val="0"/>
-        <w:spacing w:after="0" w:line="240" w:lineRule="auto"/>
-      </w:pPr>
-      <w:r>
-        <w:br w:type="page"/>
-      </w:r>
-    </w:p>
-    <w:p/>
-    <w:p>
-      <w:pPr>
         <w:pStyle w:val="berschrift2"/>
         <w:numPr>
           <w:ilvl w:val="1"/>
@@ -2955,9 +3122,10 @@
         </w:numPr>
       </w:pPr>
       <w:bookmarkStart w:id="8" w:name="__RefHeading___Toc308008031"/>
-      <w:bookmarkStart w:id="9" w:name="_Toc498523186"/>
+      <w:bookmarkStart w:id="9" w:name="_Toc499155319"/>
       <w:bookmarkEnd w:id="8"/>
       <w:r>
+        <w:lastRenderedPageBreak/>
         <w:t>Freigabe</w:t>
       </w:r>
       <w:bookmarkEnd w:id="9"/>
@@ -3067,7 +3235,7 @@
         </w:numPr>
       </w:pPr>
       <w:bookmarkStart w:id="10" w:name="__RefHeading___Toc308008032"/>
-      <w:bookmarkStart w:id="11" w:name="_Toc498523187"/>
+      <w:bookmarkStart w:id="11" w:name="_Toc499155320"/>
       <w:bookmarkEnd w:id="10"/>
       <w:r>
         <w:t>Vision</w:t>
@@ -3106,7 +3274,7 @@
         </w:numPr>
       </w:pPr>
       <w:bookmarkStart w:id="12" w:name="__RefHeading___Toc308008033"/>
-      <w:bookmarkStart w:id="13" w:name="_Toc498523188"/>
+      <w:bookmarkStart w:id="13" w:name="_Toc499155321"/>
       <w:bookmarkEnd w:id="12"/>
       <w:r>
         <w:t>Systemkontext</w:t>
@@ -3125,7 +3293,7 @@
         </w:rPr>
       </w:pPr>
       <w:bookmarkStart w:id="14" w:name="__RefHeading___Toc308008034"/>
-      <w:bookmarkStart w:id="15" w:name="_Toc498523189"/>
+      <w:bookmarkStart w:id="15" w:name="_Toc499155322"/>
       <w:bookmarkEnd w:id="14"/>
       <w:r>
         <w:rPr>
@@ -4139,6 +4307,7 @@
           </mc:Fallback>
         </mc:AlternateContent>
       </w:r>
+      <w:bookmarkEnd w:id="15"/>
     </w:p>
     <w:p>
       <w:pPr>
@@ -4169,6 +4338,7 @@
           <w:numId w:val="0"/>
         </w:numPr>
       </w:pPr>
+      <w:bookmarkStart w:id="16" w:name="_Toc499155323"/>
       <w:r>
         <w:rPr>
           <w:lang w:val="en-GB"/>
@@ -4176,7 +4346,7 @@
         <w:lastRenderedPageBreak/>
         <w:t>Stakeholder</w:t>
       </w:r>
-      <w:bookmarkEnd w:id="15"/>
+      <w:bookmarkEnd w:id="16"/>
     </w:p>
     <w:tbl>
       <w:tblPr>
@@ -4644,23 +4814,18 @@
               <w:rPr>
                 <w:color w:val="000000" w:themeColor="text1"/>
               </w:rPr>
-              <w:t>Das Produkt soll hübsch sein und realistische Ausmaße haben.</w:t>
+              <w:t xml:space="preserve">Das Produkt </w:t>
+            </w:r>
+            <w:r>
+              <w:rPr>
+                <w:color w:val="000000" w:themeColor="text1"/>
+              </w:rPr>
+              <w:t>ein praktisches und schickes Design bekommen und alle Komponenten sollen möglichst effizient untergebracht werden.</w:t>
             </w:r>
           </w:p>
         </w:tc>
       </w:tr>
     </w:tbl>
-    <w:p>
-      <w:pPr>
-        <w:pStyle w:val="berschrift1"/>
-        <w:numPr>
-          <w:ilvl w:val="0"/>
-          <w:numId w:val="0"/>
-        </w:numPr>
-      </w:pPr>
-      <w:bookmarkStart w:id="16" w:name="_Toc498523190"/>
-    </w:p>
-    <w:p/>
     <w:p>
       <w:pPr>
         <w:pStyle w:val="berschrift1"/>
@@ -4672,13 +4837,14 @@
           <w:color w:val="ED7D31" w:themeColor="accent2"/>
         </w:rPr>
       </w:pPr>
+      <w:bookmarkStart w:id="17" w:name="_Toc499155324"/>
       <w:r>
         <w:rPr>
           <w:lang w:val="en-GB"/>
         </w:rPr>
         <w:t>Use Case</w:t>
       </w:r>
-      <w:bookmarkEnd w:id="16"/>
+      <w:bookmarkEnd w:id="17"/>
     </w:p>
     <w:tbl>
       <w:tblPr>
@@ -4982,6 +5148,15 @@
             <w:r>
               <w:t>Nutzer, Servicearbeiter</w:t>
             </w:r>
+            <w:r>
+              <w:t xml:space="preserve">, </w:t>
+            </w:r>
+            <w:r>
+              <w:t>R</w:t>
+            </w:r>
+            <w:r>
+              <w:t>oboter</w:t>
+            </w:r>
           </w:p>
         </w:tc>
       </w:tr>
@@ -5066,6 +5241,9 @@
             <w:r>
               <w:t>Roboter ist geladen, aufnahmefähig und funktionstüchtig</w:t>
             </w:r>
+            <w:r>
+              <w:t>. Karte des Raumes muss vorhanden sein.</w:t>
+            </w:r>
           </w:p>
         </w:tc>
       </w:tr>
@@ -5192,6 +5370,20 @@
             </w:tcBorders>
             <w:shd w:val="clear" w:color="auto" w:fill="auto"/>
           </w:tcPr>
+          <w:p>
+            <w:pPr>
+              <w:pStyle w:val="FarbigeListe-Akzent11"/>
+              <w:snapToGrid w:val="0"/>
+              <w:spacing w:after="0"/>
+              <w:ind w:left="0"/>
+            </w:pPr>
+            <w:r>
+              <w:t xml:space="preserve">0. </w:t>
+            </w:r>
+            <w:r>
+              <w:t>Der Nutzer, oder ein Servicemitarbeiter kann dieses Szenario über die Steuerung starten. Selbstständiges ausführen dieses Szenarios geht auch.</w:t>
+            </w:r>
+          </w:p>
           <w:p>
             <w:pPr>
               <w:pStyle w:val="FarbigeListe-Akzent11"/>
@@ -5404,7 +5596,6 @@
               <w:spacing w:after="0"/>
             </w:pPr>
             <w:r>
-              <w:lastRenderedPageBreak/>
               <w:t>Fehlerszenario</w:t>
             </w:r>
           </w:p>
@@ -5453,7 +5644,6 @@
         </w:tc>
       </w:tr>
     </w:tbl>
-    <w:p/>
     <w:p/>
     <w:tbl>
       <w:tblPr>
@@ -6162,9 +6352,8 @@
           <w:numId w:val="0"/>
         </w:numPr>
       </w:pPr>
-      <w:bookmarkStart w:id="17" w:name="__RefHeading___Toc308008037"/>
-      <w:bookmarkStart w:id="18" w:name="_Toc498523191"/>
-      <w:bookmarkEnd w:id="17"/>
+      <w:bookmarkStart w:id="18" w:name="__RefHeading___Toc308008037"/>
+      <w:bookmarkEnd w:id="18"/>
     </w:p>
     <w:p>
       <w:pPr>
@@ -6187,6 +6376,7 @@
           <w:numId w:val="0"/>
         </w:numPr>
       </w:pPr>
+      <w:bookmarkStart w:id="19" w:name="_Toc499155325"/>
       <w:r>
         <w:rPr>
           <w:lang w:val="en-GB"/>
@@ -6197,7 +6387,7 @@
       <w:r>
         <w:t xml:space="preserve"> Liste</w:t>
       </w:r>
-      <w:bookmarkEnd w:id="18"/>
+      <w:bookmarkEnd w:id="19"/>
     </w:p>
     <w:tbl>
       <w:tblPr>
@@ -7023,12 +7213,12 @@
           <w:numId w:val="0"/>
         </w:numPr>
       </w:pPr>
-      <w:bookmarkStart w:id="19" w:name="_Toc498523192"/>
+      <w:bookmarkStart w:id="20" w:name="_Toc499155326"/>
       <w:r>
         <w:lastRenderedPageBreak/>
         <w:t>Abnahmetests</w:t>
       </w:r>
-      <w:bookmarkEnd w:id="19"/>
+      <w:bookmarkEnd w:id="20"/>
     </w:p>
     <w:tbl>
       <w:tblPr>
@@ -7253,6 +7443,15 @@
         </w:tc>
       </w:tr>
     </w:tbl>
+    <w:p>
+      <w:pPr>
+        <w:pStyle w:val="Hinweistext"/>
+        <w:spacing w:before="120" w:after="0"/>
+        <w:rPr>
+          <w:color w:val="auto"/>
+        </w:rPr>
+      </w:pPr>
+    </w:p>
     <w:p>
       <w:pPr>
         <w:pStyle w:val="Hinweistext"/>
@@ -7717,6 +7916,7 @@
       </w:tr>
     </w:tbl>
     <w:p/>
+    <w:p/>
     <w:tbl>
       <w:tblPr>
         <w:tblW w:w="0" w:type="auto"/>
@@ -7950,6 +8150,15 @@
         </w:tc>
       </w:tr>
     </w:tbl>
+    <w:p>
+      <w:pPr>
+        <w:pStyle w:val="Hinweistext"/>
+        <w:spacing w:before="120" w:after="0"/>
+        <w:rPr>
+          <w:color w:val="auto"/>
+        </w:rPr>
+      </w:pPr>
+    </w:p>
     <w:p>
       <w:pPr>
         <w:pStyle w:val="Hinweistext"/>
@@ -8177,6 +8386,7 @@
       </w:tr>
     </w:tbl>
     <w:p/>
+    <w:p/>
     <w:tbl>
       <w:tblPr>
         <w:tblW w:w="0" w:type="auto"/>
@@ -8209,6 +8419,7 @@
               <w:rPr>
                 <w:color w:val="auto"/>
               </w:rPr>
+              <w:lastRenderedPageBreak/>
               <w:t>T6</w:t>
             </w:r>
           </w:p>
@@ -8367,7 +8578,6 @@
               <w:rPr>
                 <w:color w:val="auto"/>
               </w:rPr>
-              <w:lastRenderedPageBreak/>
               <w:t>Vorbedingungen:</w:t>
             </w:r>
           </w:p>
@@ -8820,31 +9030,6 @@
     <w:p/>
     <w:p>
       <w:pPr>
-        <w:pStyle w:val="Hinweistext"/>
-      </w:pPr>
-    </w:p>
-    <w:p>
-      <w:pPr>
-        <w:suppressAutoHyphens w:val="0"/>
-        <w:spacing w:after="0" w:line="240" w:lineRule="auto"/>
-        <w:rPr>
-          <w:rFonts w:ascii="Cambria" w:eastAsia="MS Gothic" w:hAnsi="Cambria" w:cs="Times New Roman"/>
-          <w:b/>
-          <w:bCs/>
-          <w:color w:val="365F91"/>
-          <w:sz w:val="28"/>
-          <w:szCs w:val="28"/>
-        </w:rPr>
-      </w:pPr>
-      <w:bookmarkStart w:id="20" w:name="__RefHeading___Toc308008038"/>
-      <w:bookmarkStart w:id="21" w:name="_Toc498523193"/>
-      <w:bookmarkEnd w:id="20"/>
-      <w:r>
-        <w:br w:type="page"/>
-      </w:r>
-    </w:p>
-    <w:p>
-      <w:pPr>
         <w:pStyle w:val="berschrift1"/>
         <w:numPr>
           <w:ilvl w:val="0"/>
@@ -8854,8 +9039,8 @@
           <w:color w:val="auto"/>
         </w:rPr>
       </w:pPr>
+      <w:bookmarkStart w:id="21" w:name="_Toc499155327"/>
       <w:r>
-        <w:lastRenderedPageBreak/>
         <w:t>Glossar</w:t>
       </w:r>
       <w:bookmarkEnd w:id="21"/>
@@ -9042,14 +9227,27 @@
         </w:rPr>
         <w:t xml:space="preserve">. </w:t>
       </w:r>
-    </w:p>
-    <w:p>
-      <w:pPr>
-        <w:pStyle w:val="Hinweistext"/>
+      <w:r>
         <w:rPr>
           <w:color w:val="auto"/>
         </w:rPr>
-      </w:pPr>
+        <w:br/>
+      </w:r>
+      <w:r>
+        <w:rPr>
+          <w:b/>
+          <w:color w:val="auto"/>
+        </w:rPr>
+        <w:t>Cloud</w:t>
+      </w:r>
+      <w:r>
+        <w:rPr>
+          <w:color w:val="auto"/>
+        </w:rPr>
+        <w:t xml:space="preserve"> – Eine dezentralisierte Schnittstelle, die über das Internet Komponenten verbindet.</w:t>
+      </w:r>
+      <w:bookmarkStart w:id="22" w:name="__RefHeading___Toc308008038"/>
+      <w:bookmarkEnd w:id="22"/>
     </w:p>
     <w:sectPr>
       <w:headerReference w:type="default" r:id="rId9"/>
@@ -9180,7 +9378,7 @@
                               <w:rStyle w:val="Seitenzahl"/>
                               <w:noProof/>
                             </w:rPr>
-                            <w:t>9</w:t>
+                            <w:t>8</w:t>
                           </w:r>
                           <w:r>
                             <w:rPr>
@@ -9242,7 +9440,7 @@
                         <w:rStyle w:val="Seitenzahl"/>
                         <w:noProof/>
                       </w:rPr>
-                      <w:t>9</w:t>
+                      <w:t>8</w:t>
                     </w:r>
                     <w:r>
                       <w:rPr>
@@ -9261,7 +9459,10 @@
     </w:r>
     <w:r>
       <w:tab/>
-      <w:t>V1.0</w:t>
+      <w:t>V1.</w:t>
+    </w:r>
+    <w:r>
+      <w:t>4</w:t>
     </w:r>
   </w:p>
 </w:ftr>
@@ -11008,7 +11209,7 @@
 </file>
 
 <file path=customXml/itemProps1.xml><?xml version="1.0" encoding="utf-8"?>
-<ds:datastoreItem xmlns:ds="http://schemas.openxmlformats.org/officeDocument/2006/customXml" ds:itemID="{8625ECBA-ED8F-4193-9F85-23FCAA720EDC}">
+<ds:datastoreItem xmlns:ds="http://schemas.openxmlformats.org/officeDocument/2006/customXml" ds:itemID="{6E0D8B4C-C9D3-428C-ABF8-0CF1C7DCB3F6}">
   <ds:schemaRefs>
     <ds:schemaRef ds:uri="http://schemas.openxmlformats.org/officeDocument/2006/bibliography"/>
   </ds:schemaRefs>

</xml_diff>